<commit_message>
Removed the section index requirement
</commit_message>
<xml_diff>
--- a/docs/Labs/Lab07/Lab7AInstructions_CS235AM.docx
+++ b/docs/Labs/Lab07/Lab7AInstructions_CS235AM.docx
@@ -714,15 +714,17 @@
           <w:sz w:val="22"/>
           <w:szCs w:val="22"/>
         </w:rPr>
-        <w:t xml:space="preserve"> that supports fast scrolling and a section index. The section index should show the month. The list should show the date and time for each high and low tide (usually 4 per day). When you click on a row, it should show the height of the tide in cm using a toast. Your app will use an </w:t>
-      </w:r>
+        <w:t xml:space="preserve"> that supports fast scrolling. </w:t>
+      </w:r>
+      <w:bookmarkStart w:id="0" w:name="_GoBack"/>
+      <w:bookmarkEnd w:id="0"/>
       <w:r>
         <w:rPr>
           <w:rFonts w:asciiTheme="minorHAnsi" w:hAnsiTheme="minorHAnsi"/>
           <w:sz w:val="22"/>
           <w:szCs w:val="22"/>
         </w:rPr>
-        <w:t xml:space="preserve">XML </w:t>
+        <w:t xml:space="preserve">The list should show the date and time for each high and low tide (usually 4 per day). When you click on a row, it should show the height of the tide in cm using a toast. Your app will use an </w:t>
       </w:r>
       <w:r>
         <w:rPr>
@@ -730,7 +732,7 @@
           <w:sz w:val="22"/>
           <w:szCs w:val="22"/>
         </w:rPr>
-        <w:t xml:space="preserve">annual tide prediction file. </w:t>
+        <w:t xml:space="preserve">XML </w:t>
       </w:r>
       <w:r>
         <w:rPr>
@@ -738,7 +740,7 @@
           <w:sz w:val="22"/>
           <w:szCs w:val="22"/>
         </w:rPr>
-        <w:t xml:space="preserve">The XML parser is provided for you. </w:t>
+        <w:t xml:space="preserve">annual tide prediction file. </w:t>
       </w:r>
       <w:r>
         <w:rPr>
@@ -746,15 +748,23 @@
           <w:sz w:val="22"/>
           <w:szCs w:val="22"/>
         </w:rPr>
-        <w:t>Format your ListView as shown in the example below:</w:t>
-      </w:r>
-      <w:r>
-        <w:rPr>
-          <w:rStyle w:val="apple-converted-space"/>
+        <w:t xml:space="preserve">The XML parser is provided for you. </w:t>
+      </w:r>
+      <w:r>
+        <w:rPr>
           <w:rFonts w:asciiTheme="minorHAnsi" w:hAnsiTheme="minorHAnsi"/>
           <w:sz w:val="22"/>
           <w:szCs w:val="22"/>
         </w:rPr>
+        <w:t>Format your ListView as shown in the example below:</w:t>
+      </w:r>
+      <w:r>
+        <w:rPr>
+          <w:rStyle w:val="apple-converted-space"/>
+          <w:rFonts w:asciiTheme="minorHAnsi" w:hAnsiTheme="minorHAnsi"/>
+          <w:sz w:val="22"/>
+          <w:szCs w:val="22"/>
+        </w:rPr>
         <w:t> </w:t>
       </w:r>
     </w:p>
@@ -1106,8 +1116,6 @@
           <w:szCs w:val="24"/>
         </w:rPr>
       </w:pPr>
-      <w:bookmarkStart w:id="0" w:name="_GoBack"/>
-      <w:bookmarkEnd w:id="0"/>
       <w:r>
         <w:rPr>
           <w:rFonts w:ascii="Arial" w:eastAsia="Times New Roman" w:hAnsi="Arial" w:cs="Arial"/>
@@ -1499,7 +1507,6 @@
       </w:rPr>
       <w:t xml:space="preserve">Tide Prediction App Using a </w:t>
     </w:r>
-    <w:proofErr w:type="spellStart"/>
     <w:r>
       <w:rPr>
         <w:b/>
@@ -1508,25 +1515,14 @@
       </w:rPr>
       <w:t>ListView</w:t>
     </w:r>
-    <w:proofErr w:type="spellEnd"/>
     <w:r>
       <w:rPr>
         <w:b/>
         <w:sz w:val="32"/>
         <w:szCs w:val="32"/>
       </w:rPr>
-      <w:t xml:space="preserve"> and </w:t>
+      <w:t xml:space="preserve"> and SimpleAdapter</w:t>
     </w:r>
-    <w:proofErr w:type="spellStart"/>
-    <w:r>
-      <w:rPr>
-        <w:b/>
-        <w:sz w:val="32"/>
-        <w:szCs w:val="32"/>
-      </w:rPr>
-      <w:t>SimpleAdapter</w:t>
-    </w:r>
-    <w:proofErr w:type="spellEnd"/>
     <w:r>
       <w:br/>
       <w:t>CS235AM, Intermediate Mobile Application Development: Android</w:t>

</xml_diff>